<commit_message>
Fix capitalisation in header
</commit_message>
<xml_diff>
--- a/process-documents/meeting-notes/Minutes - Stand-Up Meeting (19th Feb).docx
+++ b/process-documents/meeting-notes/Minutes - Stand-Up Meeting (19th Feb).docx
@@ -447,7 +447,21 @@
         <w:i/>
         <w:iCs/>
       </w:rPr>
-      <w:t>Minutes – Stand-Up meeting</w:t>
+      <w:t xml:space="preserve">Minutes – Stand-Up </w:t>
+    </w:r>
+    <w:r>
+      <w:rPr>
+        <w:i/>
+        <w:iCs/>
+      </w:rPr>
+      <w:t>M</w:t>
+    </w:r>
+    <w:r>
+      <w:rPr>
+        <w:i/>
+        <w:iCs/>
+      </w:rPr>
+      <w:t>eeting</w:t>
     </w:r>
   </w:p>
 </w:hdr>

</xml_diff>